<commit_message>
Prueba de modificacion rapido acceso
</commit_message>
<xml_diff>
--- a/tfmdocument.docx
+++ b/tfmdocument.docx
@@ -17,6 +17,83 @@
           <w:bCs/>
         </w:rPr>
         <w:t>Desarrollo de un algoritmo para agrupación de eventos con solapamiento en el tiempo a través de técnicas distribuidas.</w:t>
+      </w:r>
+    </w:p>
+    <w:p>
+      <w:pPr>
+        <w:pStyle w:val="PreformattedText"/>
+        <w:jc w:val="center"/>
+        <w:rPr/>
+      </w:pPr>
+      <w:r>
+        <w:rPr/>
+      </w:r>
+    </w:p>
+    <w:p>
+      <w:pPr>
+        <w:pStyle w:val="PreformattedText"/>
+        <w:jc w:val="center"/>
+        <w:rPr/>
+      </w:pPr>
+      <w:r>
+        <w:rPr/>
+      </w:r>
+    </w:p>
+    <w:p>
+      <w:pPr>
+        <w:pStyle w:val="PreformattedText"/>
+        <w:jc w:val="center"/>
+        <w:rPr/>
+      </w:pPr>
+      <w:r>
+        <w:rPr/>
+      </w:r>
+    </w:p>
+    <w:p>
+      <w:pPr>
+        <w:pStyle w:val="PreformattedText"/>
+        <w:jc w:val="both"/>
+        <w:rPr/>
+      </w:pPr>
+      <w:r>
+        <w:rPr/>
+      </w:r>
+    </w:p>
+    <w:p>
+      <w:pPr>
+        <w:pStyle w:val="PreformattedText"/>
+        <w:jc w:val="both"/>
+        <w:rPr>
+          <w:b/>
+          <w:bCs/>
+        </w:rPr>
+      </w:pPr>
+      <w:r>
+        <w:rPr>
+          <w:b/>
+          <w:bCs/>
+        </w:rPr>
+        <w:t>Estoy realizando pruebas de versiones con Git. Esta es la primera.</w:t>
+      </w:r>
+    </w:p>
+    <w:p>
+      <w:pPr>
+        <w:pStyle w:val="PreformattedText"/>
+        <w:jc w:val="both"/>
+        <w:rPr/>
+      </w:pPr>
+      <w:r>
+        <w:rPr/>
+      </w:r>
+    </w:p>
+    <w:p>
+      <w:pPr>
+        <w:pStyle w:val="PreformattedText"/>
+        <w:jc w:val="both"/>
+        <w:rPr/>
+      </w:pPr>
+      <w:r>
+        <w:rPr/>
       </w:r>
     </w:p>
     <w:sectPr>
@@ -26,6 +103,7 @@
       <w:pgNumType w:fmt="decimal"/>
       <w:formProt w:val="false"/>
       <w:textDirection w:val="lrTb"/>
+      <w:docGrid w:type="default" w:linePitch="240" w:charSpace="4294961151"/>
     </w:sectPr>
   </w:body>
 </w:document>
@@ -51,10 +129,12 @@
     <w:pPr>
       <w:widowControl w:val="false"/>
       <w:suppressAutoHyphens w:val="true"/>
+      <w:bidi w:val="0"/>
+      <w:jc w:val="left"/>
     </w:pPr>
     <w:rPr>
       <w:rFonts w:ascii="Liberation Serif" w:hAnsi="Liberation Serif" w:eastAsia="Droid Sans Fallback" w:cs="FreeSans"/>
-      <w:color w:val="auto"/>
+      <w:color w:val="00000A"/>
       <w:sz w:val="24"/>
       <w:szCs w:val="24"/>
       <w:lang w:val="en-US" w:eastAsia="zh-CN" w:bidi="hi-IN"/>

</xml_diff>